<commit_message>
one time two files
</commit_message>
<xml_diff>
--- a/lgmTestGit.docx
+++ b/lgmTestGit.docx
@@ -45,6 +45,23 @@
       </w:r>
     </w:p>
     <w:p>
+      <w:r>
+        <w:rPr>
+          <w:rFonts w:hint="eastAsia"/>
+        </w:rPr>
+        <w:t>2022年4月21日00:34:30</w:t>
+      </w:r>
+    </w:p>
+    <w:p/>
+    <w:p>
+      <w:r>
+        <w:rPr>
+          <w:rFonts w:hint="eastAsia"/>
+        </w:rPr>
+        <w:t>4</w:t>
+      </w:r>
+    </w:p>
+    <w:p>
       <w:pPr>
         <w:rPr>
           <w:rFonts w:hint="eastAsia"/>
@@ -54,7 +71,7 @@
         <w:rPr>
           <w:rFonts w:hint="eastAsia"/>
         </w:rPr>
-        <w:t>2022年4月21日00:34:30</w:t>
+        <w:t>2022年4月21日01:08:02</w:t>
       </w:r>
     </w:p>
     <w:sectPr>

</xml_diff>